<commit_message>
Link to video added to feedback
</commit_message>
<xml_diff>
--- a/Paper/Slides/archive/Hopkins20180918_archive/Feedback_Hopkins20180918.docx
+++ b/Paper/Slides/archive/Hopkins20180918_archive/Feedback_Hopkins20180918.docx
@@ -4,6 +4,27 @@
   <w:body>
     <w:p>
       <w:r>
+        <w:t>Video link:</w:t>
+      </w:r>
+    </w:p>
+    <w:p>
+      <w:hyperlink r:id="rId5" w:tgtFrame="_blank" w:history="1">
+        <w:r>
+          <w:rPr>
+            <w:rStyle w:val="Hyperlink"/>
+            <w:rFonts w:ascii="Arial" w:hAnsi="Arial" w:cs="Arial"/>
+            <w:color w:val="1155CC"/>
+            <w:shd w:val="clear" w:color="auto" w:fill="FFFFFF"/>
+          </w:rPr>
+          <w:t>https://jh.hosted.panopto.com/Panopto/Podcast/StreamInBrowser/4d24f148-0631-4b19-8dc4-a95f01408d68.mp4?mediaTargetType=videoPodcast</w:t>
+        </w:r>
+      </w:hyperlink>
+      <w:bookmarkStart w:id="0" w:name="_GoBack"/>
+      <w:bookmarkEnd w:id="0"/>
+    </w:p>
+    <w:p/>
+    <w:p>
+      <w:r>
         <w:t>Feedback following Hopkins Talk, 18 Sept 2018</w:t>
       </w:r>
     </w:p>
@@ -271,6 +292,7 @@
         </w:numPr>
       </w:pPr>
       <w:r>
+        <w:lastRenderedPageBreak/>
         <w:t>People seemed uneasy about the fact that the income distribution in Denmark is not very diverse.</w:t>
       </w:r>
     </w:p>
@@ -1450,7 +1472,7 @@
         </w:rPr>
         <w:t>Banks’ repricing gap and monetary policy pass-through: </w:t>
       </w:r>
-      <w:hyperlink r:id="rId5" w:tgtFrame="_blank" w:history="1">
+      <w:hyperlink r:id="rId6" w:tgtFrame="_blank" w:history="1">
         <w:r>
           <w:rPr>
             <w:rFonts w:ascii="Arial" w:eastAsia="Times New Roman" w:hAnsi="Arial" w:cs="Arial"/>
@@ -1504,7 +1526,7 @@
         </w:rPr>
         <w:t>Banks’ repricing gap and term premium: </w:t>
       </w:r>
-      <w:hyperlink r:id="rId6" w:tgtFrame="_blank" w:history="1">
+      <w:hyperlink r:id="rId7" w:tgtFrame="_blank" w:history="1">
         <w:r>
           <w:rPr>
             <w:rFonts w:ascii="Arial" w:eastAsia="Times New Roman" w:hAnsi="Arial" w:cs="Arial"/>
@@ -1805,10 +1827,7 @@
         <w:t>Vadim</w:t>
       </w:r>
     </w:p>
-    <w:p>
-      <w:bookmarkStart w:id="0" w:name="_GoBack"/>
-      <w:bookmarkEnd w:id="0"/>
-    </w:p>
+    <w:p/>
     <w:p/>
     <w:p/>
     <w:sectPr>
@@ -2481,6 +2500,7 @@
     <w:lsdException w:name="HTML Sample" w:semiHidden="1" w:unhideWhenUsed="1"/>
     <w:lsdException w:name="HTML Typewriter" w:semiHidden="1" w:unhideWhenUsed="1"/>
     <w:lsdException w:name="HTML Variable" w:semiHidden="1" w:unhideWhenUsed="1"/>
+    <w:lsdException w:name="Normal Table" w:semiHidden="1" w:unhideWhenUsed="1"/>
     <w:lsdException w:name="annotation subject" w:semiHidden="1" w:unhideWhenUsed="1"/>
     <w:lsdException w:name="No List" w:semiHidden="1" w:unhideWhenUsed="1"/>
     <w:lsdException w:name="Outline List 1" w:semiHidden="1" w:unhideWhenUsed="1"/>
@@ -2527,8 +2547,10 @@
     <w:lsdException w:name="Table Subtle 2" w:semiHidden="1" w:unhideWhenUsed="1"/>
     <w:lsdException w:name="Table Web 1" w:semiHidden="1" w:unhideWhenUsed="1"/>
     <w:lsdException w:name="Table Web 2" w:semiHidden="1" w:unhideWhenUsed="1"/>
+    <w:lsdException w:name="Table Web 3" w:semiHidden="1" w:unhideWhenUsed="1"/>
     <w:lsdException w:name="Balloon Text" w:semiHidden="1" w:unhideWhenUsed="1"/>
     <w:lsdException w:name="Table Grid" w:uiPriority="39"/>
+    <w:lsdException w:name="Table Theme" w:semiHidden="1" w:unhideWhenUsed="1"/>
     <w:lsdException w:name="Placeholder Text" w:semiHidden="1"/>
     <w:lsdException w:name="No Spacing" w:uiPriority="1" w:qFormat="1"/>
     <w:lsdException w:name="Light Shading" w:uiPriority="60"/>

</xml_diff>